<commit_message>
.rly spec updated & old manuals deleted
</commit_message>
<xml_diff>
--- a/Help_Files/Railway file (.rly) specification.docx
+++ b/Help_Files/Railway file (.rly) specification.docx
@@ -2132,128 +2132,287 @@
     <w:p>
       <w:pPr>
         <w:rPr>
-          <w:color w:val="FF0000"/>
-        </w:rPr>
-      </w:pPr>
-      <w:r>
-        <w:rPr>
-          <w:color w:val="FF0000"/>
-        </w:rPr>
-        <w:t>Font size</w:t>
-      </w:r>
-      <w:r>
-        <w:rPr>
-          <w:color w:val="FF0000"/>
-        </w:rPr>
-        <w:tab/>
-      </w:r>
-      <w:r>
-        <w:rPr>
-          <w:color w:val="FF0000"/>
-        </w:rPr>
-        <w:tab/>
-      </w:r>
-      <w:r>
-        <w:rPr>
+          <w:i/>
+          <w:color w:val="FF0000"/>
+        </w:rPr>
+      </w:pPr>
+      <w:r>
+        <w:rPr>
+          <w:color w:val="FF0000"/>
+        </w:rPr>
+        <w:t xml:space="preserve">Font </w:t>
+      </w:r>
+      <w:proofErr w:type="gramStart"/>
+      <w:r>
+        <w:rPr>
+          <w:color w:val="FF0000"/>
+        </w:rPr>
+        <w:t>size</w:t>
+      </w:r>
+      <w:r>
+        <w:rPr>
+          <w:color w:val="FF0000"/>
+        </w:rPr>
+        <w:t xml:space="preserve">  </w:t>
+      </w:r>
+      <w:r>
+        <w:rPr>
+          <w:i/>
+          <w:lang w:val="en"/>
+        </w:rPr>
+        <w:t>the</w:t>
+      </w:r>
+      <w:proofErr w:type="gramEnd"/>
+      <w:r>
+        <w:rPr>
+          <w:i/>
+          <w:lang w:val="en"/>
+        </w:rPr>
+        <w:t xml:space="preserve"> </w:t>
+      </w:r>
+      <w:r>
+        <w:rPr>
+          <w:i/>
+          <w:lang w:val="en"/>
+        </w:rPr>
+        <w:t xml:space="preserve">integer </w:t>
+      </w:r>
+      <w:r>
+        <w:rPr>
+          <w:i/>
+          <w:lang w:val="en"/>
+        </w:rPr>
+        <w:t>height of the font in points</w:t>
+      </w:r>
+    </w:p>
+    <w:p>
+      <w:pPr>
+        <w:rPr>
+          <w:color w:val="FF0000"/>
+        </w:rPr>
+      </w:pPr>
+      <w:r>
+        <w:rPr>
+          <w:color w:val="FF0000"/>
+        </w:rPr>
+        <w:t>Font colour</w:t>
+      </w:r>
+      <w:r>
+        <w:rPr>
+          <w:color w:val="FF0000"/>
+        </w:rPr>
+        <w:t xml:space="preserve"> </w:t>
+      </w:r>
+      <w:r>
+        <w:rPr>
+          <w:i/>
+        </w:rPr>
+        <w:t>R</w:t>
+      </w:r>
+      <w:r>
+        <w:rPr>
+          <w:i/>
+        </w:rPr>
+        <w:t>ed/</w:t>
+      </w:r>
+      <w:r>
+        <w:rPr>
+          <w:i/>
+        </w:rPr>
+        <w:t>G</w:t>
+      </w:r>
+      <w:r>
+        <w:rPr>
+          <w:i/>
+        </w:rPr>
+        <w:t>reen/</w:t>
+      </w:r>
+      <w:r>
+        <w:rPr>
+          <w:i/>
+        </w:rPr>
+        <w:t>B</w:t>
+      </w:r>
+      <w:r>
+        <w:rPr>
+          <w:i/>
+        </w:rPr>
+        <w:t>lue</w:t>
+      </w:r>
+      <w:r>
+        <w:rPr>
+          <w:i/>
+        </w:rPr>
+        <w:t xml:space="preserve"> value</w:t>
+      </w:r>
+      <w:r>
+        <w:rPr>
+          <w:i/>
+        </w:rPr>
+        <w:t xml:space="preserve"> as a hex </w:t>
+      </w:r>
+      <w:r>
+        <w:rPr>
+          <w:i/>
+        </w:rPr>
+        <w:t xml:space="preserve">(#) </w:t>
+      </w:r>
+      <w:r>
+        <w:rPr>
+          <w:i/>
+        </w:rPr>
+        <w:t xml:space="preserve">integer of the form </w:t>
+      </w:r>
+      <w:r>
+        <w:rPr>
+          <w:i/>
+        </w:rPr>
+        <w:t>#</w:t>
+      </w:r>
+      <w:r>
+        <w:rPr>
+          <w:i/>
+        </w:rPr>
+        <w:t>BBGGRR where</w:t>
+      </w:r>
+      <w:r>
+        <w:rPr>
+          <w:i/>
+        </w:rPr>
+        <w:t xml:space="preserve"> each colour </w:t>
+      </w:r>
+      <w:r>
+        <w:rPr>
+          <w:i/>
+        </w:rPr>
+        <w:t xml:space="preserve">runs from </w:t>
+      </w:r>
+      <w:bookmarkStart w:id="0" w:name="_GoBack"/>
+      <w:bookmarkEnd w:id="0"/>
+      <w:r>
+        <w:rPr>
+          <w:i/>
+        </w:rPr>
+        <w:t>#</w:t>
+      </w:r>
+      <w:r>
+        <w:rPr>
+          <w:i/>
+        </w:rPr>
+        <w:t>0</w:t>
+      </w:r>
+      <w:r>
+        <w:rPr>
+          <w:i/>
+        </w:rPr>
+        <w:t>0 to</w:t>
+      </w:r>
+      <w:r>
+        <w:rPr>
+          <w:i/>
+        </w:rPr>
+        <w:t xml:space="preserve"> #</w:t>
+      </w:r>
+      <w:r>
+        <w:rPr>
+          <w:i/>
+        </w:rPr>
+        <w:t>FF</w:t>
+      </w:r>
+    </w:p>
+    <w:p>
+      <w:pPr>
+        <w:rPr>
+          <w:color w:val="FF0000"/>
+        </w:rPr>
+      </w:pPr>
+      <w:r>
+        <w:rPr>
+          <w:color w:val="FF0000"/>
+        </w:rPr>
+        <w:t>Font charset</w:t>
+      </w:r>
+      <w:r>
+        <w:rPr>
+          <w:color w:val="FF0000"/>
+        </w:rPr>
+        <w:t xml:space="preserve"> </w:t>
+      </w:r>
+      <w:r>
+        <w:rPr>
+          <w:i/>
+        </w:rPr>
+        <w:t>integer value for the charset supported by the font (each font has its own associated charsets)</w:t>
+      </w:r>
+    </w:p>
+    <w:p>
+      <w:pPr>
+        <w:rPr>
+          <w:i/>
           <w:color w:val="000000" w:themeColor="text1"/>
         </w:rPr>
-        <w:t>)</w:t>
-      </w:r>
-    </w:p>
-    <w:p>
-      <w:pPr>
-        <w:rPr>
-          <w:color w:val="FF0000"/>
-        </w:rPr>
-      </w:pPr>
-      <w:r>
-        <w:rPr>
-          <w:color w:val="FF0000"/>
-        </w:rPr>
-        <w:t>Font colour</w:t>
-      </w:r>
-      <w:r>
-        <w:rPr>
-          <w:color w:val="FF0000"/>
-        </w:rPr>
-        <w:tab/>
-      </w:r>
-      <w:r>
-        <w:rPr>
-          <w:color w:val="FF0000"/>
-        </w:rPr>
-        <w:tab/>
+      </w:pPr>
+      <w:r>
+        <w:rPr>
+          <w:color w:val="FF0000"/>
+        </w:rPr>
+        <w:t>Font style</w:t>
+      </w:r>
+      <w:r>
+        <w:rPr>
+          <w:color w:val="FF0000"/>
+        </w:rPr>
+        <w:t xml:space="preserve"> </w:t>
       </w:r>
       <w:proofErr w:type="gramStart"/>
       <w:r>
         <w:rPr>
-          <w:color w:val="000000" w:themeColor="text1"/>
-        </w:rPr>
-        <w:t>)  integers</w:t>
+          <w:i/>
+        </w:rPr>
+        <w:t>intege</w:t>
+      </w:r>
+      <w:r>
+        <w:rPr>
+          <w:i/>
+        </w:rPr>
+        <w:t>r  value</w:t>
       </w:r>
       <w:proofErr w:type="gramEnd"/>
-    </w:p>
-    <w:p>
-      <w:pPr>
-        <w:rPr>
-          <w:color w:val="FF0000"/>
-        </w:rPr>
-      </w:pPr>
-      <w:r>
-        <w:rPr>
-          <w:color w:val="FF0000"/>
-        </w:rPr>
-        <w:t>Font charset</w:t>
-      </w:r>
-      <w:r>
-        <w:rPr>
-          <w:color w:val="FF0000"/>
-        </w:rPr>
-        <w:tab/>
-      </w:r>
-      <w:r>
-        <w:rPr>
-          <w:color w:val="FF0000"/>
-        </w:rPr>
-        <w:tab/>
-      </w:r>
-      <w:r>
-        <w:rPr>
-          <w:color w:val="000000" w:themeColor="text1"/>
-        </w:rPr>
-        <w:t>)</w:t>
-      </w:r>
-    </w:p>
-    <w:p>
-      <w:pPr>
-        <w:rPr>
-          <w:i/>
-          <w:color w:val="000000" w:themeColor="text1"/>
-        </w:rPr>
-      </w:pPr>
-      <w:r>
-        <w:rPr>
-          <w:color w:val="FF0000"/>
-        </w:rPr>
-        <w:t>Font style</w:t>
-      </w:r>
-      <w:r>
-        <w:rPr>
-          <w:color w:val="FF0000"/>
-        </w:rPr>
-        <w:tab/>
-      </w:r>
-      <w:r>
-        <w:rPr>
-          <w:color w:val="FF0000"/>
-        </w:rPr>
-        <w:tab/>
-      </w:r>
-      <w:r>
-        <w:rPr>
-          <w:color w:val="000000" w:themeColor="text1"/>
-        </w:rPr>
-        <w:t>)</w:t>
+      <w:r>
+        <w:rPr>
+          <w:i/>
+        </w:rPr>
+        <w:t>:</w:t>
+      </w:r>
+      <w:r>
+        <w:rPr>
+          <w:i/>
+        </w:rPr>
+        <w:t xml:space="preserve"> 0=regular, 1= bold, 2=italic, 4</w:t>
+      </w:r>
+      <w:r>
+        <w:rPr>
+          <w:i/>
+        </w:rPr>
+        <w:t>=</w:t>
+      </w:r>
+      <w:r>
+        <w:rPr>
+          <w:i/>
+        </w:rPr>
+        <w:t>underline &amp; 8=strikeout</w:t>
+      </w:r>
+      <w:r>
+        <w:rPr>
+          <w:i/>
+        </w:rPr>
+        <w:t>, they</w:t>
+      </w:r>
+      <w:r>
+        <w:rPr>
+          <w:i/>
+        </w:rPr>
+        <w:t xml:space="preserve"> can be added to give combinations</w:t>
       </w:r>
     </w:p>
     <w:p/>
@@ -4975,8 +5134,6 @@
         </w:rPr>
         <w:t>Saved by p</w:t>
       </w:r>
-      <w:bookmarkStart w:id="0" w:name="_GoBack"/>
-      <w:bookmarkEnd w:id="0"/>
       <w:r>
         <w:rPr>
           <w:rFonts w:asciiTheme="minorHAnsi" w:eastAsiaTheme="minorHAnsi" w:hAnsiTheme="minorHAnsi" w:cstheme="minorBidi"/>
@@ -7963,19 +8120,7 @@
           <w:szCs w:val="22"/>
           <w:lang w:eastAsia="en-US"/>
         </w:rPr>
-        <w:t>End of element marker</w:t>
-      </w:r>
-      <w:r>
-        <w:rPr>
-          <w:rFonts w:asciiTheme="minorHAnsi" w:eastAsiaTheme="minorHAnsi" w:hAnsiTheme="minorHAnsi" w:cstheme="minorBidi"/>
-          <w:b w:val="0"/>
-          <w:bCs w:val="0"/>
-          <w:kern w:val="0"/>
-          <w:sz w:val="22"/>
-          <w:szCs w:val="22"/>
-          <w:lang w:eastAsia="en-US"/>
-        </w:rPr>
-        <w:t xml:space="preserve"> - it is </w:t>
+        <w:t xml:space="preserve">End of element marker - it is </w:t>
       </w:r>
       <w:r>
         <w:rPr>
@@ -9559,7 +9704,7 @@
 </file>
 
 <file path=customXml/itemProps1.xml><?xml version="1.0" encoding="utf-8"?>
-<ds:datastoreItem xmlns:ds="http://schemas.openxmlformats.org/officeDocument/2006/customXml" ds:itemID="{0DF5E9EA-D43C-41BD-BE95-FE89CEB2B9CA}">
+<ds:datastoreItem xmlns:ds="http://schemas.openxmlformats.org/officeDocument/2006/customXml" ds:itemID="{F1CF4B03-7409-4D79-AA37-84D261E33329}">
   <ds:schemaRefs>
     <ds:schemaRef ds:uri="http://schemas.openxmlformats.org/officeDocument/2006/bibliography"/>
   </ds:schemaRefs>

</xml_diff>